<commit_message>
goodnet more samples agent
</commit_message>
<xml_diff>
--- a/Smart_Nodes_Routing/experiments/Evaluations.docx
+++ b/Smart_Nodes_Routing/experiments/Evaluations.docx
@@ -2,6 +2,1077 @@
 <file path=word/document.xml><?xml version="1.0" encoding="utf-8"?>
 <w:document xmlns:wpc="http://schemas.microsoft.com/office/word/2010/wordprocessingCanvas" xmlns:cx="http://schemas.microsoft.com/office/drawing/2014/chartex" xmlns:cx1="http://schemas.microsoft.com/office/drawing/2015/9/8/chartex" xmlns:cx2="http://schemas.microsoft.com/office/drawing/2015/10/21/chartex" xmlns:cx3="http://schemas.microsoft.com/office/drawing/2016/5/9/chartex" xmlns:cx4="http://schemas.microsoft.com/office/drawing/2016/5/10/chartex" xmlns:cx5="http://schemas.microsoft.com/office/drawing/2016/5/11/chartex" xmlns:cx6="http://schemas.microsoft.com/office/drawing/2016/5/12/chartex" xmlns:cx7="http://schemas.microsoft.com/office/drawing/2016/5/13/chartex" xmlns:cx8="http://schemas.microsoft.com/office/drawing/2016/5/14/chartex" xmlns:mc="http://schemas.openxmlformats.org/markup-compatibility/2006" xmlns:aink="http://schemas.microsoft.com/office/drawing/2016/ink" xmlns:am3d="http://schemas.microsoft.com/office/drawing/2017/model3d" xmlns:o="urn:schemas-microsoft-com:office:office" xmlns:r="http://schemas.openxmlformats.org/officeDocument/2006/relationships" xmlns:m="http://schemas.openxmlformats.org/officeDocument/2006/math" xmlns:v="urn:schemas-microsoft-com:vml" xmlns:wp14="http://schemas.microsoft.com/office/word/2010/wordprocessingDrawing" xmlns:wp="http://schemas.openxmlformats.org/drawingml/2006/wordprocessingDrawing" xmlns:w10="urn:schemas-microsoft-com:office:word" xmlns:w="http://schemas.openxmlformats.org/wordprocessingml/2006/main" xmlns:w14="http://schemas.microsoft.com/office/word/2010/wordml" xmlns:w15="http://schemas.microsoft.com/office/word/2012/wordml" xmlns:w16cid="http://schemas.microsoft.com/office/word/2016/wordml/cid" xmlns:w16se="http://schemas.microsoft.com/office/word/2015/wordml/symex" xmlns:wpg="http://schemas.microsoft.com/office/word/2010/wordprocessingGroup" xmlns:wpi="http://schemas.microsoft.com/office/word/2010/wordprocessingInk" xmlns:wne="http://schemas.microsoft.com/office/word/2006/wordml" xmlns:wps="http://schemas.microsoft.com/office/word/2010/wordprocessingShape" mc:Ignorable="w14 w15 w16se w16cid wp14">
   <w:body>
+    <w:p>
+      <w:pPr>
+        <w:rPr>
+          <w:lang w:val="en-US"/>
+        </w:rPr>
+      </w:pPr>
+      <w:r>
+        <w:rPr>
+          <w:noProof/>
+        </w:rPr>
+        <w:drawing>
+          <wp:anchor distT="0" distB="0" distL="114300" distR="114300" simplePos="0" relativeHeight="251670528" behindDoc="0" locked="0" layoutInCell="1" allowOverlap="1" wp14:anchorId="272BA4E0" wp14:editId="5060DD1F">
+            <wp:simplePos x="0" y="0"/>
+            <wp:positionH relativeFrom="margin">
+              <wp:align>right</wp:align>
+            </wp:positionH>
+            <wp:positionV relativeFrom="paragraph">
+              <wp:posOffset>0</wp:posOffset>
+            </wp:positionV>
+            <wp:extent cx="5709920" cy="4282440"/>
+            <wp:effectExtent l="0" t="0" r="5080" b="3810"/>
+            <wp:wrapSquare wrapText="bothSides"/>
+            <wp:docPr id="5" name="Picture 5"/>
+            <wp:cNvGraphicFramePr>
+              <a:graphicFrameLocks xmlns:a="http://schemas.openxmlformats.org/drawingml/2006/main" noChangeAspect="1"/>
+            </wp:cNvGraphicFramePr>
+            <a:graphic xmlns:a="http://schemas.openxmlformats.org/drawingml/2006/main">
+              <a:graphicData uri="http://schemas.openxmlformats.org/drawingml/2006/picture">
+                <pic:pic xmlns:pic="http://schemas.openxmlformats.org/drawingml/2006/picture">
+                  <pic:nvPicPr>
+                    <pic:cNvPr id="3" name="Picture 3"/>
+                    <pic:cNvPicPr/>
+                  </pic:nvPicPr>
+                  <pic:blipFill>
+                    <a:blip r:embed="rId4">
+                      <a:extLst>
+                        <a:ext uri="{28A0092B-C50C-407E-A947-70E740481C1C}">
+                          <a14:useLocalDpi xmlns:a14="http://schemas.microsoft.com/office/drawing/2010/main" val="0"/>
+                        </a:ext>
+                      </a:extLst>
+                    </a:blip>
+                    <a:stretch>
+                      <a:fillRect/>
+                    </a:stretch>
+                  </pic:blipFill>
+                  <pic:spPr>
+                    <a:xfrm>
+                      <a:off x="0" y="0"/>
+                      <a:ext cx="5710554" cy="4282916"/>
+                    </a:xfrm>
+                    <a:prstGeom prst="rect">
+                      <a:avLst/>
+                    </a:prstGeom>
+                  </pic:spPr>
+                </pic:pic>
+              </a:graphicData>
+            </a:graphic>
+            <wp14:sizeRelH relativeFrom="page">
+              <wp14:pctWidth>0</wp14:pctWidth>
+            </wp14:sizeRelH>
+            <wp14:sizeRelV relativeFrom="page">
+              <wp14:pctHeight>0</wp14:pctHeight>
+            </wp14:sizeRelV>
+          </wp:anchor>
+        </w:drawing>
+      </w:r>
+      <w:r>
+        <w:rPr>
+          <w:u w:val="single"/>
+          <w:lang w:val="en-US"/>
+        </w:rPr>
+        <w:t xml:space="preserve">Topology name: </w:t>
+      </w:r>
+      <w:proofErr w:type="spellStart"/>
+      <w:r>
+        <w:rPr>
+          <w:lang w:val="en-US"/>
+        </w:rPr>
+        <w:t>GoodNet</w:t>
+      </w:r>
+      <w:proofErr w:type="spellEnd"/>
+      <w:r>
+        <w:rPr>
+          <w:lang w:val="en-US"/>
+        </w:rPr>
+        <w:t>.</w:t>
+      </w:r>
+    </w:p>
+    <w:p>
+      <w:r>
+        <w:rPr>
+          <w:u w:val="single"/>
+          <w:lang w:val="en-US"/>
+        </w:rPr>
+        <w:t xml:space="preserve">Number of Nodes: </w:t>
+      </w:r>
+      <w:r>
+        <w:rPr>
+          <w:lang w:val="en-US"/>
+        </w:rPr>
+        <w:t>17.</w:t>
+      </w:r>
+      <w:r>
+        <w:t xml:space="preserve"> </w:t>
+      </w:r>
+    </w:p>
+    <w:p>
+      <w:pPr>
+        <w:rPr>
+          <w:lang w:val="en-US"/>
+        </w:rPr>
+      </w:pPr>
+      <w:r>
+        <w:rPr>
+          <w:u w:val="single"/>
+          <w:lang w:val="en-US"/>
+        </w:rPr>
+        <w:t>Number of links</w:t>
+      </w:r>
+      <w:r>
+        <w:rPr>
+          <w:u w:val="single"/>
+          <w:lang w:val="en-US"/>
+        </w:rPr>
+        <w:t xml:space="preserve">: </w:t>
+      </w:r>
+      <w:r>
+        <w:rPr>
+          <w:lang w:val="en-US"/>
+        </w:rPr>
+        <w:t>62.</w:t>
+      </w:r>
+    </w:p>
+    <w:p>
+      <w:pPr>
+        <w:rPr>
+          <w:lang w:val="en-US"/>
+        </w:rPr>
+      </w:pPr>
+      <w:r>
+        <w:rPr>
+          <w:u w:val="single"/>
+          <w:lang w:val="en-US"/>
+        </w:rPr>
+        <w:t>Train matrices:</w:t>
+      </w:r>
+      <w:r>
+        <w:rPr>
+          <w:lang w:val="en-US"/>
+        </w:rPr>
+        <w:t xml:space="preserve"> Gravity Traffic, </w:t>
+      </w:r>
+      <w:r>
+        <w:rPr>
+          <w:lang w:val="en-US"/>
+        </w:rPr>
+        <w:t>2048</w:t>
+      </w:r>
+      <w:r>
+        <w:rPr>
+          <w:lang w:val="en-US"/>
+        </w:rPr>
+        <w:t xml:space="preserve"> TMs, 30% sparsity.</w:t>
+      </w:r>
+    </w:p>
+    <w:p>
+      <w:pPr>
+        <w:rPr>
+          <w:rtl/>
+          <w:lang w:val="en-US"/>
+        </w:rPr>
+      </w:pPr>
+      <w:r>
+        <w:rPr>
+          <w:u w:val="single"/>
+          <w:lang w:val="en-US"/>
+        </w:rPr>
+        <w:t>T</w:t>
+      </w:r>
+      <w:r>
+        <w:rPr>
+          <w:u w:val="single"/>
+          <w:lang w:val="en-US"/>
+        </w:rPr>
+        <w:t>est</w:t>
+      </w:r>
+      <w:r>
+        <w:rPr>
+          <w:u w:val="single"/>
+          <w:lang w:val="en-US"/>
+        </w:rPr>
+        <w:t xml:space="preserve"> matrices:</w:t>
+      </w:r>
+      <w:r>
+        <w:rPr>
+          <w:lang w:val="en-US"/>
+        </w:rPr>
+        <w:t xml:space="preserve"> Gravity Traffic, </w:t>
+      </w:r>
+      <w:r>
+        <w:rPr>
+          <w:lang w:val="en-US"/>
+        </w:rPr>
+        <w:t>4096</w:t>
+      </w:r>
+      <w:r>
+        <w:rPr>
+          <w:lang w:val="en-US"/>
+        </w:rPr>
+        <w:t xml:space="preserve"> TMs, 30% sparsity.</w:t>
+      </w:r>
+    </w:p>
+    <w:tbl>
+      <w:tblPr>
+        <w:tblStyle w:val="TableGrid"/>
+        <w:tblpPr w:leftFromText="180" w:rightFromText="180" w:vertAnchor="page" w:horzAnchor="margin" w:tblpY="10679"/>
+        <w:tblW w:w="20510" w:type="dxa"/>
+        <w:tblLook w:val="04A0" w:firstRow="1" w:lastRow="0" w:firstColumn="1" w:lastColumn="0" w:noHBand="0" w:noVBand="1"/>
+      </w:tblPr>
+      <w:tblGrid>
+        <w:gridCol w:w="4579"/>
+        <w:gridCol w:w="7793"/>
+        <w:gridCol w:w="3826"/>
+        <w:gridCol w:w="4312"/>
+      </w:tblGrid>
+      <w:tr>
+        <w:trPr>
+          <w:trHeight w:val="435"/>
+        </w:trPr>
+        <w:tc>
+          <w:tcPr>
+            <w:tcW w:w="0" w:type="auto"/>
+          </w:tcPr>
+          <w:p>
+            <w:pPr>
+              <w:jc w:val="center"/>
+              <w:rPr>
+                <w:lang w:val="en-US"/>
+              </w:rPr>
+            </w:pPr>
+            <w:r>
+              <w:rPr>
+                <w:lang w:val="en-US"/>
+              </w:rPr>
+              <w:t>Smart Nodes Set size</w:t>
+            </w:r>
+          </w:p>
+        </w:tc>
+        <w:tc>
+          <w:tcPr>
+            <w:tcW w:w="0" w:type="auto"/>
+            <w:vAlign w:val="center"/>
+          </w:tcPr>
+          <w:p>
+            <w:pPr>
+              <w:jc w:val="center"/>
+              <w:rPr>
+                <w:lang w:val="en-US"/>
+              </w:rPr>
+            </w:pPr>
+            <w:r>
+              <w:rPr>
+                <w:lang w:val="en-US"/>
+              </w:rPr>
+              <w:t>“Smart Nodes” by evaluating all hubs options</w:t>
+            </w:r>
+          </w:p>
+        </w:tc>
+        <w:tc>
+          <w:tcPr>
+            <w:tcW w:w="0" w:type="auto"/>
+          </w:tcPr>
+          <w:p>
+            <w:pPr>
+              <w:jc w:val="center"/>
+              <w:rPr>
+                <w:lang w:val="en-US"/>
+              </w:rPr>
+            </w:pPr>
+            <w:r>
+              <w:rPr>
+                <w:lang w:val="en-US"/>
+              </w:rPr>
+              <w:t>Expected Congestion</w:t>
+            </w:r>
+          </w:p>
+          <w:p>
+            <w:pPr>
+              <w:jc w:val="center"/>
+              <w:rPr>
+                <w:lang w:val="en-US"/>
+              </w:rPr>
+            </w:pPr>
+            <w:r>
+              <w:rPr>
+                <w:lang w:val="en-US"/>
+              </w:rPr>
+              <w:t>Baseline (1024 TMs)</w:t>
+            </w:r>
+          </w:p>
+          <w:p>
+            <w:pPr>
+              <w:jc w:val="center"/>
+              <w:rPr>
+                <w:lang w:val="en-US"/>
+              </w:rPr>
+            </w:pPr>
+          </w:p>
+        </w:tc>
+        <w:tc>
+          <w:tcPr>
+            <w:tcW w:w="4312" w:type="dxa"/>
+          </w:tcPr>
+          <w:p>
+            <w:pPr>
+              <w:jc w:val="center"/>
+              <w:rPr>
+                <w:lang w:val="en-US"/>
+              </w:rPr>
+            </w:pPr>
+            <w:r>
+              <w:rPr>
+                <w:lang w:val="en-US"/>
+              </w:rPr>
+              <w:t xml:space="preserve">Expected Congestion and Optimal Expected Congestion </w:t>
+            </w:r>
+          </w:p>
+          <w:p>
+            <w:pPr>
+              <w:jc w:val="center"/>
+              <w:rPr>
+                <w:lang w:val="en-US"/>
+              </w:rPr>
+            </w:pPr>
+          </w:p>
+        </w:tc>
+      </w:tr>
+      <w:tr>
+        <w:trPr>
+          <w:trHeight w:val="476"/>
+        </w:trPr>
+        <w:tc>
+          <w:tcPr>
+            <w:tcW w:w="0" w:type="auto"/>
+          </w:tcPr>
+          <w:p>
+            <w:pPr>
+              <w:jc w:val="center"/>
+              <w:rPr>
+                <w:lang w:val="en-US"/>
+              </w:rPr>
+            </w:pPr>
+            <w:r>
+              <w:rPr>
+                <w:lang w:val="en-US"/>
+              </w:rPr>
+              <w:t>-1 – no optimization at all</w:t>
+            </w:r>
+          </w:p>
+        </w:tc>
+        <w:tc>
+          <w:tcPr>
+            <w:tcW w:w="0" w:type="auto"/>
+            <w:vAlign w:val="center"/>
+          </w:tcPr>
+          <w:p>
+            <w:pPr>
+              <w:jc w:val="center"/>
+              <w:rPr>
+                <w:lang w:val="en-US"/>
+              </w:rPr>
+            </w:pPr>
+            <w:r>
+              <w:rPr>
+                <w:lang w:val="en-US"/>
+              </w:rPr>
+              <w:t>None</w:t>
+            </w:r>
+          </w:p>
+        </w:tc>
+        <w:tc>
+          <w:tcPr>
+            <w:tcW w:w="0" w:type="auto"/>
+          </w:tcPr>
+          <w:p>
+            <w:pPr>
+              <w:jc w:val="center"/>
+              <w:rPr>
+                <w:lang w:val="en-US"/>
+              </w:rPr>
+            </w:pPr>
+            <w:r>
+              <w:rPr>
+                <w:lang w:val="en-US"/>
+              </w:rPr>
+              <w:t>1.2</w:t>
+            </w:r>
+            <w:r>
+              <w:rPr>
+                <w:lang w:val="en-US"/>
+              </w:rPr>
+              <w:t>4</w:t>
+            </w:r>
+          </w:p>
+        </w:tc>
+        <w:tc>
+          <w:tcPr>
+            <w:tcW w:w="4312" w:type="dxa"/>
+          </w:tcPr>
+          <w:p>
+            <w:pPr>
+              <w:jc w:val="center"/>
+              <w:rPr>
+                <w:rtl/>
+                <w:lang w:val="en-US"/>
+              </w:rPr>
+            </w:pPr>
+            <w:r>
+              <w:rPr>
+                <w:lang w:val="en-US"/>
+              </w:rPr>
+              <w:t>1.165</w:t>
+            </w:r>
+          </w:p>
+        </w:tc>
+      </w:tr>
+      <w:tr>
+        <w:trPr>
+          <w:trHeight w:val="167"/>
+        </w:trPr>
+        <w:tc>
+          <w:tcPr>
+            <w:tcW w:w="0" w:type="auto"/>
+          </w:tcPr>
+          <w:p>
+            <w:pPr>
+              <w:jc w:val="center"/>
+              <w:rPr>
+                <w:lang w:val="en-US"/>
+              </w:rPr>
+            </w:pPr>
+            <w:r>
+              <w:rPr>
+                <w:lang w:val="en-US"/>
+              </w:rPr>
+              <w:t>0</w:t>
+            </w:r>
+          </w:p>
+        </w:tc>
+        <w:tc>
+          <w:tcPr>
+            <w:tcW w:w="0" w:type="auto"/>
+          </w:tcPr>
+          <w:p>
+            <w:pPr>
+              <w:jc w:val="center"/>
+              <w:rPr>
+                <w:rtl/>
+                <w:lang w:val="en-US"/>
+              </w:rPr>
+            </w:pPr>
+            <w:r>
+              <w:rPr>
+                <w:lang w:val="en-US"/>
+              </w:rPr>
+              <w:t>None</w:t>
+            </w:r>
+          </w:p>
+        </w:tc>
+        <w:tc>
+          <w:tcPr>
+            <w:tcW w:w="0" w:type="auto"/>
+          </w:tcPr>
+          <w:p>
+            <w:pPr>
+              <w:jc w:val="center"/>
+              <w:rPr>
+                <w:lang w:val="en-US"/>
+              </w:rPr>
+            </w:pPr>
+            <w:r>
+              <w:rPr>
+                <w:lang w:val="en-US"/>
+              </w:rPr>
+              <w:t>1.19</w:t>
+            </w:r>
+            <w:r>
+              <w:rPr>
+                <w:lang w:val="en-US"/>
+              </w:rPr>
+              <w:t>6</w:t>
+            </w:r>
+          </w:p>
+        </w:tc>
+        <w:tc>
+          <w:tcPr>
+            <w:tcW w:w="4312" w:type="dxa"/>
+          </w:tcPr>
+          <w:p>
+            <w:pPr>
+              <w:tabs>
+                <w:tab w:val="center" w:pos="2048"/>
+                <w:tab w:val="left" w:pos="2955"/>
+              </w:tabs>
+              <w:rPr>
+                <w:rtl/>
+                <w:lang w:val="en-US"/>
+              </w:rPr>
+            </w:pPr>
+            <w:r>
+              <w:rPr>
+                <w:lang w:val="en-US"/>
+              </w:rPr>
+              <w:tab/>
+              <w:t>1.17</w:t>
+            </w:r>
+          </w:p>
+        </w:tc>
+      </w:tr>
+      <w:tr>
+        <w:trPr>
+          <w:trHeight w:val="249"/>
+        </w:trPr>
+        <w:tc>
+          <w:tcPr>
+            <w:tcW w:w="0" w:type="auto"/>
+          </w:tcPr>
+          <w:p>
+            <w:pPr>
+              <w:jc w:val="center"/>
+              <w:rPr>
+                <w:lang w:val="en-US"/>
+              </w:rPr>
+            </w:pPr>
+            <w:r>
+              <w:rPr>
+                <w:lang w:val="en-US"/>
+              </w:rPr>
+              <w:t>1</w:t>
+            </w:r>
+          </w:p>
+        </w:tc>
+        <w:tc>
+          <w:tcPr>
+            <w:tcW w:w="0" w:type="auto"/>
+            <w:vAlign w:val="center"/>
+          </w:tcPr>
+          <w:p>
+            <w:pPr>
+              <w:jc w:val="center"/>
+              <w:rPr>
+                <w:rtl/>
+                <w:lang w:val="en-US"/>
+              </w:rPr>
+            </w:pPr>
+          </w:p>
+        </w:tc>
+        <w:tc>
+          <w:tcPr>
+            <w:tcW w:w="0" w:type="auto"/>
+          </w:tcPr>
+          <w:p>
+            <w:pPr>
+              <w:jc w:val="center"/>
+              <w:rPr>
+                <w:lang w:val="en-US"/>
+              </w:rPr>
+            </w:pPr>
+          </w:p>
+        </w:tc>
+        <w:tc>
+          <w:tcPr>
+            <w:tcW w:w="4312" w:type="dxa"/>
+          </w:tcPr>
+          <w:p>
+            <w:pPr>
+              <w:jc w:val="center"/>
+              <w:rPr>
+                <w:lang w:val="en-US"/>
+              </w:rPr>
+            </w:pPr>
+          </w:p>
+        </w:tc>
+      </w:tr>
+      <w:tr>
+        <w:trPr>
+          <w:trHeight w:val="149"/>
+        </w:trPr>
+        <w:tc>
+          <w:tcPr>
+            <w:tcW w:w="0" w:type="auto"/>
+          </w:tcPr>
+          <w:p>
+            <w:pPr>
+              <w:jc w:val="center"/>
+              <w:rPr>
+                <w:lang w:val="en-US"/>
+              </w:rPr>
+            </w:pPr>
+            <w:r>
+              <w:rPr>
+                <w:lang w:val="en-US"/>
+              </w:rPr>
+              <w:t>2</w:t>
+            </w:r>
+          </w:p>
+        </w:tc>
+        <w:tc>
+          <w:tcPr>
+            <w:tcW w:w="0" w:type="auto"/>
+            <w:vAlign w:val="center"/>
+          </w:tcPr>
+          <w:p>
+            <w:pPr>
+              <w:jc w:val="center"/>
+              <w:rPr>
+                <w:rtl/>
+                <w:lang w:val="en-US"/>
+              </w:rPr>
+            </w:pPr>
+          </w:p>
+        </w:tc>
+        <w:tc>
+          <w:tcPr>
+            <w:tcW w:w="0" w:type="auto"/>
+          </w:tcPr>
+          <w:p>
+            <w:pPr>
+              <w:jc w:val="center"/>
+              <w:rPr>
+                <w:lang w:val="en-US"/>
+              </w:rPr>
+            </w:pPr>
+          </w:p>
+        </w:tc>
+        <w:tc>
+          <w:tcPr>
+            <w:tcW w:w="4312" w:type="dxa"/>
+          </w:tcPr>
+          <w:p>
+            <w:pPr>
+              <w:jc w:val="center"/>
+              <w:rPr>
+                <w:lang w:val="en-US"/>
+              </w:rPr>
+            </w:pPr>
+          </w:p>
+        </w:tc>
+      </w:tr>
+      <w:tr>
+        <w:trPr>
+          <w:trHeight w:val="141"/>
+        </w:trPr>
+        <w:tc>
+          <w:tcPr>
+            <w:tcW w:w="0" w:type="auto"/>
+          </w:tcPr>
+          <w:p>
+            <w:pPr>
+              <w:jc w:val="center"/>
+              <w:rPr>
+                <w:lang w:val="en-US"/>
+              </w:rPr>
+            </w:pPr>
+            <w:r>
+              <w:rPr>
+                <w:lang w:val="en-US"/>
+              </w:rPr>
+              <w:t>3</w:t>
+            </w:r>
+          </w:p>
+        </w:tc>
+        <w:tc>
+          <w:tcPr>
+            <w:tcW w:w="0" w:type="auto"/>
+            <w:vAlign w:val="center"/>
+          </w:tcPr>
+          <w:p>
+            <w:pPr>
+              <w:jc w:val="center"/>
+              <w:rPr>
+                <w:lang w:val="en-US"/>
+              </w:rPr>
+            </w:pPr>
+          </w:p>
+        </w:tc>
+        <w:tc>
+          <w:tcPr>
+            <w:tcW w:w="0" w:type="auto"/>
+          </w:tcPr>
+          <w:p>
+            <w:pPr>
+              <w:jc w:val="center"/>
+              <w:rPr>
+                <w:lang w:val="en-US"/>
+              </w:rPr>
+            </w:pPr>
+          </w:p>
+        </w:tc>
+        <w:tc>
+          <w:tcPr>
+            <w:tcW w:w="4312" w:type="dxa"/>
+          </w:tcPr>
+          <w:p>
+            <w:pPr>
+              <w:tabs>
+                <w:tab w:val="left" w:pos="2758"/>
+              </w:tabs>
+              <w:jc w:val="center"/>
+              <w:rPr>
+                <w:rtl/>
+                <w:lang w:val="en-US"/>
+              </w:rPr>
+            </w:pPr>
+          </w:p>
+        </w:tc>
+      </w:tr>
+      <w:tr>
+        <w:trPr>
+          <w:trHeight w:val="141"/>
+        </w:trPr>
+        <w:tc>
+          <w:tcPr>
+            <w:tcW w:w="0" w:type="auto"/>
+          </w:tcPr>
+          <w:p>
+            <w:pPr>
+              <w:jc w:val="center"/>
+              <w:rPr>
+                <w:lang w:val="en-US"/>
+              </w:rPr>
+            </w:pPr>
+            <w:r>
+              <w:rPr>
+                <w:lang w:val="en-US"/>
+              </w:rPr>
+              <w:t>4</w:t>
+            </w:r>
+          </w:p>
+        </w:tc>
+        <w:tc>
+          <w:tcPr>
+            <w:tcW w:w="0" w:type="auto"/>
+            <w:vAlign w:val="center"/>
+          </w:tcPr>
+          <w:p>
+            <w:pPr>
+              <w:jc w:val="center"/>
+              <w:rPr>
+                <w:rtl/>
+                <w:lang w:val="en-US"/>
+              </w:rPr>
+            </w:pPr>
+          </w:p>
+        </w:tc>
+        <w:tc>
+          <w:tcPr>
+            <w:tcW w:w="0" w:type="auto"/>
+          </w:tcPr>
+          <w:p>
+            <w:pPr>
+              <w:jc w:val="center"/>
+              <w:rPr>
+                <w:lang w:val="en-US"/>
+              </w:rPr>
+            </w:pPr>
+          </w:p>
+        </w:tc>
+        <w:tc>
+          <w:tcPr>
+            <w:tcW w:w="4312" w:type="dxa"/>
+          </w:tcPr>
+          <w:p>
+            <w:pPr>
+              <w:jc w:val="center"/>
+              <w:rPr>
+                <w:rtl/>
+                <w:lang w:val="en-US"/>
+              </w:rPr>
+            </w:pPr>
+          </w:p>
+        </w:tc>
+      </w:tr>
+      <w:tr>
+        <w:trPr>
+          <w:trHeight w:val="141"/>
+        </w:trPr>
+        <w:tc>
+          <w:tcPr>
+            <w:tcW w:w="0" w:type="auto"/>
+          </w:tcPr>
+          <w:p>
+            <w:pPr>
+              <w:jc w:val="center"/>
+              <w:rPr>
+                <w:lang w:val="en-US"/>
+              </w:rPr>
+            </w:pPr>
+            <w:r>
+              <w:rPr>
+                <w:lang w:val="en-US"/>
+              </w:rPr>
+              <w:t>5</w:t>
+            </w:r>
+          </w:p>
+        </w:tc>
+        <w:tc>
+          <w:tcPr>
+            <w:tcW w:w="0" w:type="auto"/>
+            <w:vAlign w:val="center"/>
+          </w:tcPr>
+          <w:p>
+            <w:pPr>
+              <w:jc w:val="center"/>
+              <w:rPr>
+                <w:rFonts w:ascii="Calibri" w:hAnsi="Calibri" w:cs="Calibri"/>
+                <w:lang w:val="en-US"/>
+              </w:rPr>
+            </w:pPr>
+          </w:p>
+        </w:tc>
+        <w:tc>
+          <w:tcPr>
+            <w:tcW w:w="0" w:type="auto"/>
+          </w:tcPr>
+          <w:p>
+            <w:pPr>
+              <w:jc w:val="center"/>
+              <w:rPr>
+                <w:lang w:val="en-US"/>
+              </w:rPr>
+            </w:pPr>
+          </w:p>
+        </w:tc>
+        <w:tc>
+          <w:tcPr>
+            <w:tcW w:w="4312" w:type="dxa"/>
+          </w:tcPr>
+          <w:p>
+            <w:pPr>
+              <w:jc w:val="center"/>
+              <w:rPr>
+                <w:rtl/>
+                <w:lang w:val="en-US"/>
+              </w:rPr>
+            </w:pPr>
+          </w:p>
+        </w:tc>
+      </w:tr>
+    </w:tbl>
+    <w:p>
+      <w:pPr>
+        <w:rPr>
+          <w:u w:val="single"/>
+          <w:lang w:val="en-US"/>
+        </w:rPr>
+      </w:pPr>
+      <w:r>
+        <w:rPr>
+          <w:u w:val="single"/>
+          <w:lang w:val="en-US"/>
+        </w:rPr>
+        <w:t xml:space="preserve">Optimal Expected Congestion: </w:t>
+      </w:r>
+      <w:r>
+        <w:rPr>
+          <w:u w:val="single"/>
+          <w:lang w:val="en-US"/>
+        </w:rPr>
+        <w:t>1.0645</w:t>
+      </w:r>
+    </w:p>
+    <w:p>
+      <w:pPr>
+        <w:rPr>
+          <w:u w:val="single"/>
+          <w:lang w:val="en-US"/>
+        </w:rPr>
+      </w:pPr>
+      <w:r>
+        <w:rPr>
+          <w:u w:val="single"/>
+          <w:lang w:val="en-US"/>
+        </w:rPr>
+        <w:t>Reduce source-</w:t>
+      </w:r>
+      <w:r>
+        <w:rPr>
+          <w:u w:val="single"/>
+          <w:lang w:val="en-US"/>
+        </w:rPr>
+        <w:t xml:space="preserve"> </w:t>
+      </w:r>
+      <w:r>
+        <w:rPr>
+          <w:u w:val="single"/>
+          <w:lang w:val="en-US"/>
+        </w:rPr>
+        <w:t xml:space="preserve">destination to destination routing congestion: </w:t>
+      </w:r>
+      <w:r>
+        <w:rPr>
+          <w:u w:val="single"/>
+          <w:lang w:val="en-US"/>
+        </w:rPr>
+        <w:t>1.</w:t>
+      </w:r>
+      <w:r>
+        <w:rPr>
+          <w:u w:val="single"/>
+          <w:lang w:val="en-US"/>
+        </w:rPr>
+        <w:t>30</w:t>
+      </w:r>
+      <w:r>
+        <w:rPr>
+          <w:u w:val="single"/>
+          <w:lang w:val="en-US"/>
+        </w:rPr>
+        <w:t>, Vs. optimal: 1.2</w:t>
+      </w:r>
+      <w:r>
+        <w:rPr>
+          <w:u w:val="single"/>
+          <w:lang w:val="en-US"/>
+        </w:rPr>
+        <w:t>2</w:t>
+      </w:r>
+    </w:p>
+    <w:p>
+      <w:pPr>
+        <w:rPr>
+          <w:u w:val="single"/>
+          <w:lang w:val="en-US"/>
+        </w:rPr>
+      </w:pPr>
+      <w:r>
+        <w:rPr>
+          <w:u w:val="single"/>
+          <w:lang w:val="en-US"/>
+        </w:rPr>
+        <w:t xml:space="preserve">Oblivious Mean Congestion Result: </w:t>
+      </w:r>
+      <w:r>
+        <w:rPr>
+          <w:u w:val="single"/>
+          <w:lang w:val="en-US"/>
+        </w:rPr>
+        <w:t xml:space="preserve">1.25, Vs. optimal: </w:t>
+      </w:r>
+      <w:r>
+        <w:rPr>
+          <w:u w:val="single"/>
+          <w:lang w:val="en-US"/>
+        </w:rPr>
+        <w:t>1.</w:t>
+      </w:r>
+      <w:r>
+        <w:rPr>
+          <w:u w:val="single"/>
+          <w:lang w:val="en-US"/>
+        </w:rPr>
+        <w:t>17</w:t>
+      </w:r>
+    </w:p>
+    <w:p>
+      <w:r>
+        <w:rPr>
+          <w:u w:val="single"/>
+          <w:lang w:val="en-US"/>
+        </w:rPr>
+        <w:t>Mean Traffic Matrix</w:t>
+      </w:r>
+      <w:r>
+        <w:rPr>
+          <w:u w:val="single"/>
+          <w:lang w:val="en-US"/>
+        </w:rPr>
+        <w:t xml:space="preserve"> optimal</w:t>
+      </w:r>
+      <w:r>
+        <w:rPr>
+          <w:u w:val="single"/>
+          <w:lang w:val="en-US"/>
+        </w:rPr>
+        <w:t xml:space="preserve"> routing scheme </w:t>
+      </w:r>
+      <w:r>
+        <w:rPr>
+          <w:u w:val="single"/>
+          <w:lang w:val="en-US"/>
+        </w:rPr>
+        <w:t xml:space="preserve">expected </w:t>
+      </w:r>
+      <w:r>
+        <w:rPr>
+          <w:u w:val="single"/>
+          <w:lang w:val="en-US"/>
+        </w:rPr>
+        <w:t xml:space="preserve">congestion: </w:t>
+      </w:r>
+      <w:r>
+        <w:rPr>
+          <w:u w:val="single"/>
+          <w:lang w:val="en-US"/>
+        </w:rPr>
+        <w:t>1.5</w:t>
+      </w:r>
+      <w:r>
+        <w:rPr>
+          <w:u w:val="single"/>
+          <w:lang w:val="en-US"/>
+        </w:rPr>
+        <w:t xml:space="preserve">, Vs. optimal: </w:t>
+      </w:r>
+      <w:r>
+        <w:rPr>
+          <w:u w:val="single"/>
+          <w:lang w:val="en-US"/>
+        </w:rPr>
+        <w:t>1.</w:t>
+      </w:r>
+      <w:r>
+        <w:rPr>
+          <w:u w:val="single"/>
+          <w:lang w:val="en-US"/>
+        </w:rPr>
+        <w:t>4</w:t>
+      </w:r>
+    </w:p>
+    <w:p>
+      <w:pPr>
+        <w:rPr>
+          <w:u w:val="single"/>
+          <w:lang w:val="en-US"/>
+        </w:rPr>
+      </w:pPr>
+    </w:p>
+    <w:p>
+      <w:pPr>
+        <w:rPr>
+          <w:u w:val="single"/>
+          <w:lang w:val="en-US"/>
+        </w:rPr>
+      </w:pPr>
+    </w:p>
+    <w:p>
+      <w:pPr>
+        <w:rPr>
+          <w:u w:val="single"/>
+          <w:lang w:val="en-US"/>
+        </w:rPr>
+      </w:pPr>
+      <w:bookmarkStart w:id="0" w:name="_GoBack"/>
+      <w:r>
+        <w:rPr>
+          <w:u w:val="single"/>
+          <w:lang w:val="en-US"/>
+        </w:rPr>
+        <w:br w:type="page"/>
+      </w:r>
+    </w:p>
+    <w:bookmarkEnd w:id="0"/>
+    <w:p>
+      <w:pPr>
+        <w:rPr>
+          <w:u w:val="single"/>
+          <w:lang w:val="en-US"/>
+        </w:rPr>
+      </w:pPr>
+    </w:p>
     <w:p>
       <w:pPr>
         <w:rPr>
@@ -2296,7 +3367,6 @@
           <w:lang w:val="en-US"/>
         </w:rPr>
       </w:pPr>
-      <w:bookmarkStart w:id="0" w:name="_GoBack"/>
       <w:r>
         <w:rPr>
           <w:u w:val="single"/>
@@ -2312,7 +3382,6 @@
         <w:br w:type="page"/>
       </w:r>
     </w:p>
-    <w:bookmarkEnd w:id="0"/>
     <w:p>
       <w:pPr>
         <w:rPr>
@@ -3478,13 +4547,7 @@
         <w:rPr>
           <w:lang w:val="en-US"/>
         </w:rPr>
-        <w:t>China Telecom</w:t>
-      </w:r>
-      <w:r>
-        <w:rPr>
-          <w:lang w:val="en-US"/>
-        </w:rPr>
-        <w:t>.</w:t>
+        <w:t>China Telecom.</w:t>
       </w:r>
     </w:p>
     <w:p>
@@ -3499,13 +4562,7 @@
         <w:rPr>
           <w:lang w:val="en-US"/>
         </w:rPr>
-        <w:t>42</w:t>
-      </w:r>
-      <w:r>
-        <w:rPr>
-          <w:lang w:val="en-US"/>
-        </w:rPr>
-        <w:t>.</w:t>
+        <w:t>42.</w:t>
       </w:r>
       <w:r>
         <w:t xml:space="preserve"> </w:t>
@@ -3535,13 +4592,7 @@
         <w:rPr>
           <w:lang w:val="en-US"/>
         </w:rPr>
-        <w:t>132</w:t>
-      </w:r>
-      <w:r>
-        <w:rPr>
-          <w:lang w:val="en-US"/>
-        </w:rPr>
-        <w:t>.</w:t>
+        <w:t>132.</w:t>
       </w:r>
     </w:p>
     <w:p>
@@ -3895,13 +4946,7 @@
                 <w:lang w:val="en-US"/>
               </w:rPr>
               <w:tab/>
-              <w:t>1.</w:t>
-            </w:r>
-            <w:r>
-              <w:rPr>
-                <w:lang w:val="en-US"/>
-              </w:rPr>
-              <w:t>27</w:t>
+              <w:t>1.27</w:t>
             </w:r>
           </w:p>
         </w:tc>
@@ -3942,6 +4987,18 @@
                 <w:lang w:val="en-US"/>
               </w:rPr>
             </w:pPr>
+            <w:r>
+              <w:rPr>
+                <w:lang w:val="en-US"/>
+              </w:rPr>
+              <w:t>(39,)</w:t>
+            </w:r>
+            <w:r>
+              <w:rPr>
+                <w:lang w:val="en-US"/>
+              </w:rPr>
+              <w:t>1.69445</w:t>
+            </w:r>
           </w:p>
         </w:tc>
         <w:tc>
@@ -4306,21 +5363,7 @@
           <w:u w:val="single"/>
           <w:lang w:val="en-US"/>
         </w:rPr>
-        <w:t>2</w:t>
-      </w:r>
-      <w:r>
-        <w:rPr>
-          <w:u w:val="single"/>
-          <w:lang w:val="en-US"/>
-        </w:rPr>
-        <w:t>, Vs. optimal: 1.</w:t>
-      </w:r>
-      <w:r>
-        <w:rPr>
-          <w:u w:val="single"/>
-          <w:lang w:val="en-US"/>
-        </w:rPr>
-        <w:t>60</w:t>
+        <w:t>2, Vs. optimal: 1.60</w:t>
       </w:r>
     </w:p>
     <w:p>
@@ -4900,7 +5943,6 @@
   <w:style w:type="character" w:default="1" w:styleId="DefaultParagraphFont">
     <w:name w:val="Default Paragraph Font"/>
     <w:uiPriority w:val="1"/>
-    <w:semiHidden/>
     <w:unhideWhenUsed/>
   </w:style>
   <w:style w:type="table" w:default="1" w:styleId="TableNormal">

</xml_diff>

<commit_message>
make hardcoded uniform distibuation
</commit_message>
<xml_diff>
--- a/Smart_Nodes_Routing/experiments/Evaluations.docx
+++ b/Smart_Nodes_Routing/experiments/Evaluations.docx
@@ -1,6 +1,6 @@
 
 <file path=word/document.xml><?xml version="1.0" encoding="utf-8"?>
-<w:document xmlns:wpc="http://schemas.microsoft.com/office/word/2010/wordprocessingCanvas" xmlns:cx="http://schemas.microsoft.com/office/drawing/2014/chartex" xmlns:cx1="http://schemas.microsoft.com/office/drawing/2015/9/8/chartex" xmlns:cx2="http://schemas.microsoft.com/office/drawing/2015/10/21/chartex" xmlns:cx3="http://schemas.microsoft.com/office/drawing/2016/5/9/chartex" xmlns:cx4="http://schemas.microsoft.com/office/drawing/2016/5/10/chartex" xmlns:cx5="http://schemas.microsoft.com/office/drawing/2016/5/11/chartex" xmlns:cx6="http://schemas.microsoft.com/office/drawing/2016/5/12/chartex" xmlns:cx7="http://schemas.microsoft.com/office/drawing/2016/5/13/chartex" xmlns:cx8="http://schemas.microsoft.com/office/drawing/2016/5/14/chartex" xmlns:mc="http://schemas.openxmlformats.org/markup-compatibility/2006" xmlns:aink="http://schemas.microsoft.com/office/drawing/2016/ink" xmlns:am3d="http://schemas.microsoft.com/office/drawing/2017/model3d" xmlns:o="urn:schemas-microsoft-com:office:office" xmlns:r="http://schemas.openxmlformats.org/officeDocument/2006/relationships" xmlns:m="http://schemas.openxmlformats.org/officeDocument/2006/math" xmlns:v="urn:schemas-microsoft-com:vml" xmlns:wp14="http://schemas.microsoft.com/office/word/2010/wordprocessingDrawing" xmlns:wp="http://schemas.openxmlformats.org/drawingml/2006/wordprocessingDrawing" xmlns:w10="urn:schemas-microsoft-com:office:word" xmlns:w="http://schemas.openxmlformats.org/wordprocessingml/2006/main" xmlns:w14="http://schemas.microsoft.com/office/word/2010/wordml" xmlns:w15="http://schemas.microsoft.com/office/word/2012/wordml" xmlns:w16cex="http://schemas.microsoft.com/office/word/2018/wordml/cex" xmlns:w16cid="http://schemas.microsoft.com/office/word/2016/wordml/cid" xmlns:w16="http://schemas.microsoft.com/office/word/2018/wordml" xmlns:w16sdtdh="http://schemas.microsoft.com/office/word/2020/wordml/sdtdatahash" xmlns:w16se="http://schemas.microsoft.com/office/word/2015/wordml/symex" xmlns:wpg="http://schemas.microsoft.com/office/word/2010/wordprocessingGroup" xmlns:wpi="http://schemas.microsoft.com/office/word/2010/wordprocessingInk" xmlns:wne="http://schemas.microsoft.com/office/word/2006/wordml" xmlns:wps="http://schemas.microsoft.com/office/word/2010/wordprocessingShape" mc:Ignorable="w14 w15 w16se w16cid w16 w16cex w16sdtdh wp14">
+<w:document xmlns:wpc="http://schemas.microsoft.com/office/word/2010/wordprocessingCanvas" xmlns:cx="http://schemas.microsoft.com/office/drawing/2014/chartex" xmlns:cx1="http://schemas.microsoft.com/office/drawing/2015/9/8/chartex" xmlns:cx2="http://schemas.microsoft.com/office/drawing/2015/10/21/chartex" xmlns:cx3="http://schemas.microsoft.com/office/drawing/2016/5/9/chartex" xmlns:cx4="http://schemas.microsoft.com/office/drawing/2016/5/10/chartex" xmlns:cx5="http://schemas.microsoft.com/office/drawing/2016/5/11/chartex" xmlns:cx6="http://schemas.microsoft.com/office/drawing/2016/5/12/chartex" xmlns:cx7="http://schemas.microsoft.com/office/drawing/2016/5/13/chartex" xmlns:cx8="http://schemas.microsoft.com/office/drawing/2016/5/14/chartex" xmlns:mc="http://schemas.openxmlformats.org/markup-compatibility/2006" xmlns:aink="http://schemas.microsoft.com/office/drawing/2016/ink" xmlns:am3d="http://schemas.microsoft.com/office/drawing/2017/model3d" xmlns:o="urn:schemas-microsoft-com:office:office" xmlns:r="http://schemas.openxmlformats.org/officeDocument/2006/relationships" xmlns:m="http://schemas.openxmlformats.org/officeDocument/2006/math" xmlns:v="urn:schemas-microsoft-com:vml" xmlns:wp14="http://schemas.microsoft.com/office/word/2010/wordprocessingDrawing" xmlns:wp="http://schemas.openxmlformats.org/drawingml/2006/wordprocessingDrawing" xmlns:w10="urn:schemas-microsoft-com:office:word" xmlns:w="http://schemas.openxmlformats.org/wordprocessingml/2006/main" xmlns:w14="http://schemas.microsoft.com/office/word/2010/wordml" xmlns:w15="http://schemas.microsoft.com/office/word/2012/wordml" xmlns:w16cid="http://schemas.microsoft.com/office/word/2016/wordml/cid" xmlns:w16se="http://schemas.microsoft.com/office/word/2015/wordml/symex" xmlns:wpg="http://schemas.microsoft.com/office/word/2010/wordprocessingGroup" xmlns:wpi="http://schemas.microsoft.com/office/word/2010/wordprocessingInk" xmlns:wne="http://schemas.microsoft.com/office/word/2006/wordml" xmlns:wps="http://schemas.microsoft.com/office/word/2010/wordprocessingShape" mc:Ignorable="w14 w15 w16se w16cid wp14">
   <w:body>
     <w:p>
       <w:pPr>
@@ -1177,12 +1177,14 @@
     <w:p>
       <w:pPr>
         <w:rPr>
+          <w:highlight w:val="yellow"/>
           <w:lang w:val="en-US"/>
         </w:rPr>
       </w:pPr>
       <w:r>
         <w:rPr>
           <w:noProof/>
+          <w:highlight w:val="yellow"/>
         </w:rPr>
         <w:lastRenderedPageBreak/>
         <w:drawing>
@@ -1243,6 +1245,7 @@
       </w:r>
       <w:r>
         <w:rPr>
+          <w:highlight w:val="yellow"/>
           <w:u w:val="single"/>
           <w:lang w:val="en-US"/>
         </w:rPr>
@@ -1251,6 +1254,7 @@
       <w:proofErr w:type="spellStart"/>
       <w:r>
         <w:rPr>
+          <w:highlight w:val="yellow"/>
           <w:lang w:val="en-US"/>
         </w:rPr>
         <w:t>GoodNet</w:t>
@@ -1258,106 +1262,105 @@
       <w:proofErr w:type="spellEnd"/>
       <w:r>
         <w:rPr>
+          <w:highlight w:val="yellow"/>
           <w:lang w:val="en-US"/>
         </w:rPr>
         <w:t>.</w:t>
-      </w:r>
-    </w:p>
-    <w:p>
-      <w:r>
-        <w:rPr>
-          <w:u w:val="single"/>
-          <w:lang w:val="en-US"/>
-        </w:rPr>
-        <w:t xml:space="preserve">Number of Nodes: </w:t>
-      </w:r>
-      <w:r>
-        <w:rPr>
-          <w:lang w:val="en-US"/>
-        </w:rPr>
-        <w:t>17.</w:t>
-      </w:r>
-      <w:r>
-        <w:t xml:space="preserve"> </w:t>
       </w:r>
     </w:p>
     <w:p>
       <w:pPr>
         <w:rPr>
-          <w:lang w:val="en-US"/>
+          <w:highlight w:val="yellow"/>
         </w:rPr>
       </w:pPr>
       <w:r>
         <w:rPr>
-          <w:u w:val="single"/>
-          <w:lang w:val="en-US"/>
-        </w:rPr>
-        <w:t>Number of links</w:t>
-      </w:r>
-      <w:r>
-        <w:rPr>
-          <w:u w:val="single"/>
-          <w:lang w:val="en-US"/>
-        </w:rPr>
-        <w:t xml:space="preserve">: </w:t>
-      </w:r>
-      <w:r>
-        <w:rPr>
-          <w:lang w:val="en-US"/>
-        </w:rPr>
-        <w:t>62.</w:t>
+          <w:highlight w:val="yellow"/>
+          <w:u w:val="single"/>
+          <w:lang w:val="en-US"/>
+        </w:rPr>
+        <w:t xml:space="preserve">Number of Nodes: </w:t>
+      </w:r>
+      <w:r>
+        <w:rPr>
+          <w:highlight w:val="yellow"/>
+          <w:lang w:val="en-US"/>
+        </w:rPr>
+        <w:t>17.</w:t>
+      </w:r>
+      <w:r>
+        <w:rPr>
+          <w:highlight w:val="yellow"/>
+        </w:rPr>
+        <w:t xml:space="preserve"> </w:t>
       </w:r>
     </w:p>
     <w:p>
       <w:pPr>
         <w:rPr>
+          <w:highlight w:val="yellow"/>
           <w:lang w:val="en-US"/>
         </w:rPr>
       </w:pPr>
       <w:r>
         <w:rPr>
-          <w:u w:val="single"/>
-          <w:lang w:val="en-US"/>
-        </w:rPr>
-        <w:t>Train matrices:</w:t>
-      </w:r>
-      <w:r>
-        <w:rPr>
-          <w:lang w:val="en-US"/>
-        </w:rPr>
-        <w:t xml:space="preserve"> Gravity Traffic, 512 TMs, 30% sparsity.</w:t>
+          <w:highlight w:val="yellow"/>
+          <w:u w:val="single"/>
+          <w:lang w:val="en-US"/>
+        </w:rPr>
+        <w:t xml:space="preserve">Number of links: </w:t>
+      </w:r>
+      <w:r>
+        <w:rPr>
+          <w:highlight w:val="yellow"/>
+          <w:lang w:val="en-US"/>
+        </w:rPr>
+        <w:t>62.</w:t>
       </w:r>
     </w:p>
     <w:p>
       <w:pPr>
         <w:rPr>
+          <w:highlight w:val="yellow"/>
+          <w:lang w:val="en-US"/>
+        </w:rPr>
+      </w:pPr>
+      <w:r>
+        <w:rPr>
+          <w:highlight w:val="yellow"/>
+          <w:u w:val="single"/>
+          <w:lang w:val="en-US"/>
+        </w:rPr>
+        <w:t>Train matrices:</w:t>
+      </w:r>
+      <w:r>
+        <w:rPr>
+          <w:highlight w:val="yellow"/>
+          <w:lang w:val="en-US"/>
+        </w:rPr>
+        <w:t xml:space="preserve"> Gravity Traffic, 512 TMs, 30% sparsity.</w:t>
+      </w:r>
+    </w:p>
+    <w:p>
+      <w:pPr>
+        <w:rPr>
+          <w:highlight w:val="yellow"/>
           <w:rtl/>
           <w:lang w:val="en-US"/>
         </w:rPr>
       </w:pPr>
       <w:r>
         <w:rPr>
-          <w:u w:val="single"/>
-          <w:lang w:val="en-US"/>
-        </w:rPr>
-        <w:t>T</w:t>
-      </w:r>
-      <w:r>
-        <w:rPr>
-          <w:u w:val="single"/>
-          <w:lang w:val="en-US"/>
-        </w:rPr>
-        <w:t>est</w:t>
-      </w:r>
-      <w:r>
-        <w:rPr>
-          <w:u w:val="single"/>
-          <w:lang w:val="en-US"/>
-        </w:rPr>
-        <w:t xml:space="preserve"> matrices:</w:t>
-      </w:r>
-      <w:r>
-        <w:rPr>
+          <w:highlight w:val="yellow"/>
+          <w:u w:val="single"/>
+          <w:lang w:val="en-US"/>
+        </w:rPr>
+        <w:t>Test matrices:</w:t>
+      </w:r>
+      <w:r>
+        <w:rPr>
+          <w:highlight w:val="yellow"/>
           <w:lang w:val="en-US"/>
         </w:rPr>
         <w:t xml:space="preserve"> Gravity Traffic, 1024 TMs, 30% sparsity.</w:t>
@@ -1388,11 +1391,13 @@
             <w:pPr>
               <w:jc w:val="center"/>
               <w:rPr>
-                <w:lang w:val="en-US"/>
-              </w:rPr>
-            </w:pPr>
-            <w:r>
-              <w:rPr>
+                <w:highlight w:val="yellow"/>
+                <w:lang w:val="en-US"/>
+              </w:rPr>
+            </w:pPr>
+            <w:r>
+              <w:rPr>
+                <w:highlight w:val="yellow"/>
                 <w:lang w:val="en-US"/>
               </w:rPr>
               <w:t>Smart Nodes Set size</w:t>
@@ -1408,11 +1413,13 @@
             <w:pPr>
               <w:jc w:val="center"/>
               <w:rPr>
-                <w:lang w:val="en-US"/>
-              </w:rPr>
-            </w:pPr>
-            <w:r>
-              <w:rPr>
+                <w:highlight w:val="yellow"/>
+                <w:lang w:val="en-US"/>
+              </w:rPr>
+            </w:pPr>
+            <w:r>
+              <w:rPr>
+                <w:highlight w:val="yellow"/>
                 <w:lang w:val="en-US"/>
               </w:rPr>
               <w:t>“Smart Nodes” by evaluating all hubs options</w:t>
@@ -1427,11 +1434,13 @@
             <w:pPr>
               <w:jc w:val="center"/>
               <w:rPr>
-                <w:lang w:val="en-US"/>
-              </w:rPr>
-            </w:pPr>
-            <w:r>
-              <w:rPr>
+                <w:highlight w:val="yellow"/>
+                <w:lang w:val="en-US"/>
+              </w:rPr>
+            </w:pPr>
+            <w:r>
+              <w:rPr>
+                <w:highlight w:val="yellow"/>
                 <w:lang w:val="en-US"/>
               </w:rPr>
               <w:t>Expected Congestion</w:t>
@@ -1441,11 +1450,13 @@
             <w:pPr>
               <w:jc w:val="center"/>
               <w:rPr>
-                <w:lang w:val="en-US"/>
-              </w:rPr>
-            </w:pPr>
-            <w:r>
-              <w:rPr>
+                <w:highlight w:val="yellow"/>
+                <w:lang w:val="en-US"/>
+              </w:rPr>
+            </w:pPr>
+            <w:r>
+              <w:rPr>
+                <w:highlight w:val="yellow"/>
                 <w:lang w:val="en-US"/>
               </w:rPr>
               <w:t>Baseline (1024 TMs)</w:t>
@@ -1455,6 +1466,7 @@
             <w:pPr>
               <w:jc w:val="center"/>
               <w:rPr>
+                <w:highlight w:val="yellow"/>
                 <w:lang w:val="en-US"/>
               </w:rPr>
             </w:pPr>
@@ -1468,11 +1480,13 @@
             <w:pPr>
               <w:jc w:val="center"/>
               <w:rPr>
-                <w:lang w:val="en-US"/>
-              </w:rPr>
-            </w:pPr>
-            <w:r>
-              <w:rPr>
+                <w:highlight w:val="yellow"/>
+                <w:lang w:val="en-US"/>
+              </w:rPr>
+            </w:pPr>
+            <w:r>
+              <w:rPr>
+                <w:highlight w:val="yellow"/>
                 <w:lang w:val="en-US"/>
               </w:rPr>
               <w:t xml:space="preserve">Expected Congestion and Optimal Expected Congestion </w:t>
@@ -1482,6 +1496,7 @@
             <w:pPr>
               <w:jc w:val="center"/>
               <w:rPr>
+                <w:highlight w:val="yellow"/>
                 <w:lang w:val="en-US"/>
               </w:rPr>
             </w:pPr>
@@ -1500,11 +1515,13 @@
             <w:pPr>
               <w:jc w:val="center"/>
               <w:rPr>
-                <w:lang w:val="en-US"/>
-              </w:rPr>
-            </w:pPr>
-            <w:r>
-              <w:rPr>
+                <w:highlight w:val="yellow"/>
+                <w:lang w:val="en-US"/>
+              </w:rPr>
+            </w:pPr>
+            <w:r>
+              <w:rPr>
+                <w:highlight w:val="yellow"/>
                 <w:lang w:val="en-US"/>
               </w:rPr>
               <w:t>-1 – no optimization at all</w:t>
@@ -1520,11 +1537,13 @@
             <w:pPr>
               <w:jc w:val="center"/>
               <w:rPr>
-                <w:lang w:val="en-US"/>
-              </w:rPr>
-            </w:pPr>
-            <w:r>
-              <w:rPr>
+                <w:highlight w:val="yellow"/>
+                <w:lang w:val="en-US"/>
+              </w:rPr>
+            </w:pPr>
+            <w:r>
+              <w:rPr>
+                <w:highlight w:val="yellow"/>
                 <w:lang w:val="en-US"/>
               </w:rPr>
               <w:t>None</w:t>
@@ -1539,20 +1558,16 @@
             <w:pPr>
               <w:jc w:val="center"/>
               <w:rPr>
-                <w:lang w:val="en-US"/>
-              </w:rPr>
-            </w:pPr>
-            <w:r>
-              <w:rPr>
-                <w:lang w:val="en-US"/>
-              </w:rPr>
-              <w:t>1.2</w:t>
-            </w:r>
-            <w:r>
-              <w:rPr>
-                <w:lang w:val="en-US"/>
-              </w:rPr>
-              <w:t>5</w:t>
+                <w:highlight w:val="yellow"/>
+                <w:lang w:val="en-US"/>
+              </w:rPr>
+            </w:pPr>
+            <w:r>
+              <w:rPr>
+                <w:highlight w:val="yellow"/>
+                <w:lang w:val="en-US"/>
+              </w:rPr>
+              <w:t>1.25</w:t>
             </w:r>
           </w:p>
         </w:tc>
@@ -1564,12 +1579,14 @@
             <w:pPr>
               <w:jc w:val="center"/>
               <w:rPr>
+                <w:highlight w:val="yellow"/>
                 <w:rtl/>
                 <w:lang w:val="en-US"/>
               </w:rPr>
             </w:pPr>
             <w:r>
               <w:rPr>
+                <w:highlight w:val="yellow"/>
                 <w:lang w:val="en-US"/>
               </w:rPr>
               <w:t>1.22</w:t>
@@ -1589,11 +1606,13 @@
             <w:pPr>
               <w:jc w:val="center"/>
               <w:rPr>
-                <w:lang w:val="en-US"/>
-              </w:rPr>
-            </w:pPr>
-            <w:r>
-              <w:rPr>
+                <w:highlight w:val="yellow"/>
+                <w:lang w:val="en-US"/>
+              </w:rPr>
+            </w:pPr>
+            <w:r>
+              <w:rPr>
+                <w:highlight w:val="yellow"/>
                 <w:lang w:val="en-US"/>
               </w:rPr>
               <w:t>0</w:t>
@@ -1608,12 +1627,14 @@
             <w:pPr>
               <w:jc w:val="center"/>
               <w:rPr>
+                <w:highlight w:val="yellow"/>
                 <w:rtl/>
                 <w:lang w:val="en-US"/>
               </w:rPr>
             </w:pPr>
             <w:r>
               <w:rPr>
+                <w:highlight w:val="yellow"/>
                 <w:lang w:val="en-US"/>
               </w:rPr>
               <w:t>None</w:t>
@@ -1628,20 +1649,16 @@
             <w:pPr>
               <w:jc w:val="center"/>
               <w:rPr>
-                <w:lang w:val="en-US"/>
-              </w:rPr>
-            </w:pPr>
-            <w:r>
-              <w:rPr>
-                <w:lang w:val="en-US"/>
-              </w:rPr>
-              <w:t>1.19</w:t>
-            </w:r>
-            <w:r>
-              <w:rPr>
-                <w:lang w:val="en-US"/>
-              </w:rPr>
-              <w:t>6</w:t>
+                <w:highlight w:val="yellow"/>
+                <w:lang w:val="en-US"/>
+              </w:rPr>
+            </w:pPr>
+            <w:r>
+              <w:rPr>
+                <w:highlight w:val="yellow"/>
+                <w:lang w:val="en-US"/>
+              </w:rPr>
+              <w:t>1.196</w:t>
             </w:r>
           </w:p>
         </w:tc>
@@ -1656,12 +1673,14 @@
                 <w:tab w:val="left" w:pos="2955"/>
               </w:tabs>
               <w:rPr>
+                <w:highlight w:val="yellow"/>
                 <w:rtl/>
                 <w:lang w:val="en-US"/>
               </w:rPr>
             </w:pPr>
             <w:r>
               <w:rPr>
+                <w:highlight w:val="yellow"/>
                 <w:lang w:val="en-US"/>
               </w:rPr>
               <w:tab/>
@@ -1682,11 +1701,13 @@
             <w:pPr>
               <w:jc w:val="center"/>
               <w:rPr>
-                <w:lang w:val="en-US"/>
-              </w:rPr>
-            </w:pPr>
-            <w:r>
-              <w:rPr>
+                <w:highlight w:val="yellow"/>
+                <w:lang w:val="en-US"/>
+              </w:rPr>
+            </w:pPr>
+            <w:r>
+              <w:rPr>
+                <w:highlight w:val="yellow"/>
                 <w:lang w:val="en-US"/>
               </w:rPr>
               <w:t>1</w:t>
@@ -1702,12 +1723,14 @@
             <w:pPr>
               <w:jc w:val="center"/>
               <w:rPr>
+                <w:highlight w:val="yellow"/>
                 <w:rtl/>
                 <w:lang w:val="en-US"/>
               </w:rPr>
             </w:pPr>
             <w:r>
               <w:rPr>
+                <w:highlight w:val="yellow"/>
                 <w:lang w:val="en-US"/>
               </w:rPr>
               <w:t>(12,)1.16</w:t>
@@ -1722,11 +1745,13 @@
             <w:pPr>
               <w:jc w:val="center"/>
               <w:rPr>
-                <w:lang w:val="en-US"/>
-              </w:rPr>
-            </w:pPr>
-            <w:r>
-              <w:rPr>
+                <w:highlight w:val="yellow"/>
+                <w:lang w:val="en-US"/>
+              </w:rPr>
+            </w:pPr>
+            <w:r>
+              <w:rPr>
+                <w:highlight w:val="yellow"/>
                 <w:lang w:val="en-US"/>
               </w:rPr>
               <w:t>1.179</w:t>
@@ -1741,11 +1766,13 @@
             <w:pPr>
               <w:jc w:val="center"/>
               <w:rPr>
-                <w:lang w:val="en-US"/>
-              </w:rPr>
-            </w:pPr>
-            <w:r>
-              <w:rPr>
+                <w:highlight w:val="yellow"/>
+                <w:lang w:val="en-US"/>
+              </w:rPr>
+            </w:pPr>
+            <w:r>
+              <w:rPr>
+                <w:highlight w:val="yellow"/>
                 <w:lang w:val="en-US"/>
               </w:rPr>
               <w:t>1.15</w:t>
@@ -1765,11 +1792,13 @@
             <w:pPr>
               <w:jc w:val="center"/>
               <w:rPr>
-                <w:lang w:val="en-US"/>
-              </w:rPr>
-            </w:pPr>
-            <w:r>
-              <w:rPr>
+                <w:highlight w:val="yellow"/>
+                <w:lang w:val="en-US"/>
+              </w:rPr>
+            </w:pPr>
+            <w:r>
+              <w:rPr>
+                <w:highlight w:val="yellow"/>
                 <w:lang w:val="en-US"/>
               </w:rPr>
               <w:t>2</w:t>
@@ -1785,46 +1814,38 @@
             <w:pPr>
               <w:jc w:val="center"/>
               <w:rPr>
+                <w:highlight w:val="yellow"/>
                 <w:rtl/>
                 <w:lang w:val="en-US"/>
               </w:rPr>
             </w:pPr>
             <w:r>
               <w:rPr>
-                <w:lang w:val="en-US"/>
-              </w:rPr>
-              <w:t>(12, 15)</w:t>
-            </w:r>
-            <w:r>
-              <w:rPr>
-                <w:lang w:val="en-US"/>
-              </w:rPr>
-              <w:t>1.14</w:t>
-            </w:r>
-          </w:p>
-        </w:tc>
-        <w:tc>
-          <w:tcPr>
-            <w:tcW w:w="0" w:type="auto"/>
-          </w:tcPr>
-          <w:p>
-            <w:pPr>
-              <w:jc w:val="center"/>
-              <w:rPr>
-                <w:lang w:val="en-US"/>
-              </w:rPr>
-            </w:pPr>
-            <w:r>
-              <w:rPr>
-                <w:lang w:val="en-US"/>
-              </w:rPr>
-              <w:t>1.16</w:t>
-            </w:r>
-            <w:r>
-              <w:rPr>
-                <w:lang w:val="en-US"/>
-              </w:rPr>
-              <w:t>9</w:t>
+                <w:highlight w:val="yellow"/>
+                <w:lang w:val="en-US"/>
+              </w:rPr>
+              <w:t>(12, 15)1.14</w:t>
+            </w:r>
+          </w:p>
+        </w:tc>
+        <w:tc>
+          <w:tcPr>
+            <w:tcW w:w="0" w:type="auto"/>
+          </w:tcPr>
+          <w:p>
+            <w:pPr>
+              <w:jc w:val="center"/>
+              <w:rPr>
+                <w:highlight w:val="yellow"/>
+                <w:lang w:val="en-US"/>
+              </w:rPr>
+            </w:pPr>
+            <w:r>
+              <w:rPr>
+                <w:highlight w:val="yellow"/>
+                <w:lang w:val="en-US"/>
+              </w:rPr>
+              <w:t>1.169</w:t>
             </w:r>
           </w:p>
         </w:tc>
@@ -1836,11 +1857,13 @@
             <w:pPr>
               <w:jc w:val="center"/>
               <w:rPr>
-                <w:lang w:val="en-US"/>
-              </w:rPr>
-            </w:pPr>
-            <w:r>
-              <w:rPr>
+                <w:highlight w:val="yellow"/>
+                <w:lang w:val="en-US"/>
+              </w:rPr>
+            </w:pPr>
+            <w:r>
+              <w:rPr>
+                <w:highlight w:val="yellow"/>
                 <w:lang w:val="en-US"/>
               </w:rPr>
               <w:t>1.14</w:t>
@@ -1860,11 +1883,13 @@
             <w:pPr>
               <w:jc w:val="center"/>
               <w:rPr>
-                <w:lang w:val="en-US"/>
-              </w:rPr>
-            </w:pPr>
-            <w:r>
-              <w:rPr>
+                <w:highlight w:val="yellow"/>
+                <w:lang w:val="en-US"/>
+              </w:rPr>
+            </w:pPr>
+            <w:r>
+              <w:rPr>
+                <w:highlight w:val="yellow"/>
                 <w:lang w:val="en-US"/>
               </w:rPr>
               <w:t>3</w:t>
@@ -1880,42 +1905,34 @@
             <w:pPr>
               <w:jc w:val="center"/>
               <w:rPr>
-                <w:lang w:val="en-US"/>
-              </w:rPr>
-            </w:pPr>
-            <w:r>
-              <w:rPr>
-                <w:lang w:val="en-US"/>
-              </w:rPr>
-              <w:t>(9, 12, 15)</w:t>
-            </w:r>
-            <w:r>
-              <w:rPr>
-                <w:lang w:val="en-US"/>
-              </w:rPr>
-              <w:t xml:space="preserve"> </w:t>
-            </w:r>
-            <w:r>
-              <w:rPr>
-                <w:lang w:val="en-US"/>
-              </w:rPr>
-              <w:t>1.11954</w:t>
-            </w:r>
-          </w:p>
-        </w:tc>
-        <w:tc>
-          <w:tcPr>
-            <w:tcW w:w="0" w:type="auto"/>
-          </w:tcPr>
-          <w:p>
-            <w:pPr>
-              <w:jc w:val="center"/>
-              <w:rPr>
-                <w:lang w:val="en-US"/>
-              </w:rPr>
-            </w:pPr>
-            <w:r>
-              <w:rPr>
+                <w:highlight w:val="yellow"/>
+                <w:lang w:val="en-US"/>
+              </w:rPr>
+            </w:pPr>
+            <w:r>
+              <w:rPr>
+                <w:highlight w:val="yellow"/>
+                <w:lang w:val="en-US"/>
+              </w:rPr>
+              <w:t>(9, 12, 15) 1.11954</w:t>
+            </w:r>
+          </w:p>
+        </w:tc>
+        <w:tc>
+          <w:tcPr>
+            <w:tcW w:w="0" w:type="auto"/>
+          </w:tcPr>
+          <w:p>
+            <w:pPr>
+              <w:jc w:val="center"/>
+              <w:rPr>
+                <w:highlight w:val="yellow"/>
+                <w:lang w:val="en-US"/>
+              </w:rPr>
+            </w:pPr>
+            <w:r>
+              <w:rPr>
+                <w:highlight w:val="yellow"/>
                 <w:lang w:val="en-US"/>
               </w:rPr>
               <w:t>1.16</w:t>
@@ -1933,12 +1950,14 @@
               </w:tabs>
               <w:jc w:val="center"/>
               <w:rPr>
+                <w:highlight w:val="yellow"/>
                 <w:rtl/>
                 <w:lang w:val="en-US"/>
               </w:rPr>
             </w:pPr>
             <w:r>
               <w:rPr>
+                <w:highlight w:val="yellow"/>
                 <w:lang w:val="en-US"/>
               </w:rPr>
               <w:t>1.13</w:t>
@@ -1958,11 +1977,13 @@
             <w:pPr>
               <w:jc w:val="center"/>
               <w:rPr>
-                <w:lang w:val="en-US"/>
-              </w:rPr>
-            </w:pPr>
-            <w:r>
-              <w:rPr>
+                <w:highlight w:val="yellow"/>
+                <w:lang w:val="en-US"/>
+              </w:rPr>
+            </w:pPr>
+            <w:r>
+              <w:rPr>
+                <w:highlight w:val="yellow"/>
                 <w:lang w:val="en-US"/>
               </w:rPr>
               <w:t>4</w:t>
@@ -1978,37 +1999,35 @@
             <w:pPr>
               <w:jc w:val="center"/>
               <w:rPr>
+                <w:highlight w:val="yellow"/>
                 <w:rtl/>
                 <w:lang w:val="en-US"/>
               </w:rPr>
             </w:pPr>
             <w:r>
               <w:rPr>
-                <w:lang w:val="en-US"/>
-              </w:rPr>
-              <w:t>(9, 12, 15, 7)</w:t>
-            </w:r>
-            <w:r>
-              <w:rPr>
-                <w:lang w:val="en-US"/>
-              </w:rPr>
-              <w:t xml:space="preserve"> 1.09</w:t>
-            </w:r>
-          </w:p>
-        </w:tc>
-        <w:tc>
-          <w:tcPr>
-            <w:tcW w:w="0" w:type="auto"/>
-          </w:tcPr>
-          <w:p>
-            <w:pPr>
-              <w:jc w:val="center"/>
-              <w:rPr>
-                <w:lang w:val="en-US"/>
-              </w:rPr>
-            </w:pPr>
-            <w:r>
-              <w:rPr>
+                <w:highlight w:val="yellow"/>
+                <w:lang w:val="en-US"/>
+              </w:rPr>
+              <w:t>(9, 12, 15, 7) 1.09</w:t>
+            </w:r>
+          </w:p>
+        </w:tc>
+        <w:tc>
+          <w:tcPr>
+            <w:tcW w:w="0" w:type="auto"/>
+          </w:tcPr>
+          <w:p>
+            <w:pPr>
+              <w:jc w:val="center"/>
+              <w:rPr>
+                <w:highlight w:val="yellow"/>
+                <w:lang w:val="en-US"/>
+              </w:rPr>
+            </w:pPr>
+            <w:r>
+              <w:rPr>
+                <w:highlight w:val="yellow"/>
                 <w:lang w:val="en-US"/>
               </w:rPr>
               <w:t>1.15</w:t>
@@ -2023,12 +2042,14 @@
             <w:pPr>
               <w:jc w:val="center"/>
               <w:rPr>
+                <w:highlight w:val="yellow"/>
                 <w:rtl/>
                 <w:lang w:val="en-US"/>
               </w:rPr>
             </w:pPr>
             <w:r>
               <w:rPr>
+                <w:highlight w:val="yellow"/>
                 <w:lang w:val="en-US"/>
               </w:rPr>
               <w:t>1.12</w:t>
@@ -2048,11 +2069,13 @@
             <w:pPr>
               <w:jc w:val="center"/>
               <w:rPr>
-                <w:lang w:val="en-US"/>
-              </w:rPr>
-            </w:pPr>
-            <w:r>
-              <w:rPr>
+                <w:highlight w:val="yellow"/>
+                <w:lang w:val="en-US"/>
+              </w:rPr>
+            </w:pPr>
+            <w:r>
+              <w:rPr>
+                <w:highlight w:val="yellow"/>
                 <w:lang w:val="en-US"/>
               </w:rPr>
               <w:t>5</w:t>
@@ -2069,59 +2092,43 @@
               <w:jc w:val="center"/>
               <w:rPr>
                 <w:rFonts w:ascii="Calibri" w:hAnsi="Calibri" w:cs="Calibri"/>
+                <w:highlight w:val="yellow"/>
                 <w:lang w:val="en-US"/>
               </w:rPr>
             </w:pPr>
             <w:r>
               <w:rPr>
                 <w:rFonts w:ascii="Calibri" w:hAnsi="Calibri" w:cs="Calibri"/>
+                <w:highlight w:val="yellow"/>
                 <w:lang w:val="en-US"/>
               </w:rPr>
               <w:t>(</w:t>
             </w:r>
             <w:r>
               <w:rPr>
+                <w:highlight w:val="yellow"/>
                 <w:u w:val="single"/>
                 <w:lang w:val="en-US"/>
               </w:rPr>
-              <w:t>5,7</w:t>
-            </w:r>
-            <w:r>
-              <w:rPr>
-                <w:u w:val="single"/>
-                <w:lang w:val="en-US"/>
-              </w:rPr>
-              <w:t>,</w:t>
-            </w:r>
-            <w:r>
-              <w:rPr>
-                <w:u w:val="single"/>
-                <w:lang w:val="en-US"/>
-              </w:rPr>
-              <w:t>9,12,1</w:t>
-            </w:r>
-            <w:r>
-              <w:rPr>
-                <w:u w:val="single"/>
-                <w:lang w:val="en-US"/>
-              </w:rPr>
-              <w:t>5)1.076</w:t>
-            </w:r>
-          </w:p>
-        </w:tc>
-        <w:tc>
-          <w:tcPr>
-            <w:tcW w:w="0" w:type="auto"/>
-          </w:tcPr>
-          <w:p>
-            <w:pPr>
-              <w:jc w:val="center"/>
-              <w:rPr>
-                <w:lang w:val="en-US"/>
-              </w:rPr>
-            </w:pPr>
-            <w:r>
-              <w:rPr>
+              <w:t>5,7,9,12,15)1.076</w:t>
+            </w:r>
+          </w:p>
+        </w:tc>
+        <w:tc>
+          <w:tcPr>
+            <w:tcW w:w="0" w:type="auto"/>
+          </w:tcPr>
+          <w:p>
+            <w:pPr>
+              <w:jc w:val="center"/>
+              <w:rPr>
+                <w:highlight w:val="yellow"/>
+                <w:lang w:val="en-US"/>
+              </w:rPr>
+            </w:pPr>
+            <w:r>
+              <w:rPr>
+                <w:highlight w:val="yellow"/>
                 <w:lang w:val="en-US"/>
               </w:rPr>
               <w:t>1.14</w:t>
@@ -2136,12 +2143,14 @@
             <w:pPr>
               <w:jc w:val="center"/>
               <w:rPr>
+                <w:highlight w:val="yellow"/>
                 <w:rtl/>
                 <w:lang w:val="en-US"/>
               </w:rPr>
             </w:pPr>
             <w:r>
               <w:rPr>
+                <w:highlight w:val="yellow"/>
                 <w:lang w:val="en-US"/>
               </w:rPr>
               <w:t>1.11</w:t>
@@ -2153,178 +2162,75 @@
     <w:p>
       <w:pPr>
         <w:rPr>
+          <w:highlight w:val="yellow"/>
           <w:u w:val="single"/>
           <w:lang w:val="en-US"/>
         </w:rPr>
       </w:pPr>
       <w:r>
         <w:rPr>
-          <w:u w:val="single"/>
-          <w:lang w:val="en-US"/>
-        </w:rPr>
-        <w:t xml:space="preserve">Optimal Expected Congestion: </w:t>
-      </w:r>
-      <w:r>
-        <w:rPr>
-          <w:u w:val="single"/>
-          <w:lang w:val="en-US"/>
-        </w:rPr>
-        <w:t>1.023</w:t>
+          <w:highlight w:val="yellow"/>
+          <w:u w:val="single"/>
+          <w:lang w:val="en-US"/>
+        </w:rPr>
+        <w:t>Optimal Expected Congestion: 1.023</w:t>
       </w:r>
     </w:p>
     <w:p>
       <w:pPr>
         <w:rPr>
+          <w:highlight w:val="yellow"/>
           <w:u w:val="single"/>
           <w:lang w:val="en-US"/>
         </w:rPr>
       </w:pPr>
       <w:r>
         <w:rPr>
-          <w:u w:val="single"/>
-          <w:lang w:val="en-US"/>
-        </w:rPr>
-        <w:t>Reduce source-</w:t>
-      </w:r>
-      <w:r>
-        <w:rPr>
-          <w:u w:val="single"/>
-          <w:lang w:val="en-US"/>
-        </w:rPr>
-        <w:t xml:space="preserve"> </w:t>
-      </w:r>
-      <w:r>
-        <w:rPr>
-          <w:u w:val="single"/>
-          <w:lang w:val="en-US"/>
-        </w:rPr>
-        <w:t xml:space="preserve">destination to destination routing congestion: </w:t>
-      </w:r>
-      <w:r>
-        <w:rPr>
-          <w:u w:val="single"/>
-          <w:lang w:val="en-US"/>
-        </w:rPr>
-        <w:t>1.24</w:t>
-      </w:r>
-      <w:r>
-        <w:rPr>
-          <w:u w:val="single"/>
-          <w:lang w:val="en-US"/>
-        </w:rPr>
-        <w:t>3, Vs. optimal: 1.21</w:t>
+          <w:highlight w:val="yellow"/>
+          <w:u w:val="single"/>
+          <w:lang w:val="en-US"/>
+        </w:rPr>
+        <w:t>Reduce source- destination to destination routing congestion: 1.243, Vs. optimal: 1.21</w:t>
       </w:r>
     </w:p>
     <w:p>
       <w:pPr>
         <w:rPr>
+          <w:highlight w:val="yellow"/>
           <w:u w:val="single"/>
           <w:lang w:val="en-US"/>
         </w:rPr>
       </w:pPr>
       <w:r>
         <w:rPr>
-          <w:u w:val="single"/>
-          <w:lang w:val="en-US"/>
-        </w:rPr>
-        <w:t xml:space="preserve">Oblivious Mean Congestion Result: </w:t>
-      </w:r>
-      <w:r>
-        <w:rPr>
-          <w:u w:val="single"/>
-          <w:lang w:val="en-US"/>
-        </w:rPr>
-        <w:t xml:space="preserve">1.25, Vs. optimal: </w:t>
-      </w:r>
-      <w:r>
-        <w:rPr>
-          <w:u w:val="single"/>
-          <w:lang w:val="en-US"/>
-        </w:rPr>
-        <w:t>1.</w:t>
-      </w:r>
-      <w:r>
-        <w:rPr>
-          <w:u w:val="single"/>
-          <w:lang w:val="en-US"/>
-        </w:rPr>
-        <w:t>22</w:t>
+          <w:highlight w:val="yellow"/>
+          <w:u w:val="single"/>
+          <w:lang w:val="en-US"/>
+        </w:rPr>
+        <w:t>Oblivious Mean Congestion Result: 1.25, Vs. optimal: 1.22</w:t>
       </w:r>
     </w:p>
     <w:p>
       <w:pPr>
         <w:rPr>
+          <w:highlight w:val="yellow"/>
           <w:u w:val="single"/>
           <w:lang w:val="en-US"/>
         </w:rPr>
       </w:pPr>
       <w:r>
         <w:rPr>
-          <w:u w:val="single"/>
-          <w:lang w:val="en-US"/>
-        </w:rPr>
-        <w:t>Mean Traffic Matrix</w:t>
-      </w:r>
-      <w:r>
-        <w:rPr>
-          <w:u w:val="single"/>
-          <w:lang w:val="en-US"/>
-        </w:rPr>
-        <w:t xml:space="preserve"> optimal</w:t>
-      </w:r>
-      <w:r>
-        <w:rPr>
-          <w:u w:val="single"/>
-          <w:lang w:val="en-US"/>
-        </w:rPr>
-        <w:t xml:space="preserve"> routing scheme </w:t>
-      </w:r>
-      <w:r>
-        <w:rPr>
-          <w:u w:val="single"/>
-          <w:lang w:val="en-US"/>
-        </w:rPr>
-        <w:t xml:space="preserve">expected </w:t>
-      </w:r>
-      <w:r>
-        <w:rPr>
-          <w:u w:val="single"/>
-          <w:lang w:val="en-US"/>
-        </w:rPr>
-        <w:t xml:space="preserve">congestion: </w:t>
-      </w:r>
-      <w:r>
-        <w:rPr>
-          <w:u w:val="single"/>
-          <w:lang w:val="en-US"/>
-        </w:rPr>
-        <w:t>1.51</w:t>
-      </w:r>
-      <w:r>
-        <w:rPr>
-          <w:u w:val="single"/>
-          <w:lang w:val="en-US"/>
-        </w:rPr>
-        <w:t xml:space="preserve">, Vs. optimal: </w:t>
-      </w:r>
-      <w:r>
-        <w:rPr>
-          <w:u w:val="single"/>
-          <w:lang w:val="en-US"/>
-        </w:rPr>
-        <w:t>1.</w:t>
-      </w:r>
-      <w:r>
-        <w:rPr>
-          <w:u w:val="single"/>
-          <w:lang w:val="en-US"/>
-        </w:rPr>
-        <w:t>48</w:t>
+          <w:highlight w:val="yellow"/>
+          <w:u w:val="single"/>
+          <w:lang w:val="en-US"/>
+        </w:rPr>
+        <w:t>Mean Traffic Matrix optimal routing scheme expected congestion: 1.51, Vs. optimal: 1.48</w:t>
       </w:r>
     </w:p>
     <w:p>
       <w:pPr>
         <w:rPr>
+          <w:highlight w:val="yellow"/>
           <w:u w:val="single"/>
           <w:lang w:val="en-US"/>
         </w:rPr>
@@ -2339,38 +2245,11 @@
       </w:pPr>
       <w:r>
         <w:rPr>
-          <w:u w:val="single"/>
-          <w:lang w:val="en-US"/>
-        </w:rPr>
-        <w:t>Smart node set: {</w:t>
-      </w:r>
-      <w:r>
-        <w:rPr>
-          <w:u w:val="single"/>
-          <w:lang w:val="en-US"/>
-        </w:rPr>
-        <w:t>5,7</w:t>
-      </w:r>
-      <w:r>
-        <w:rPr>
-          <w:u w:val="single"/>
-          <w:lang w:val="en-US"/>
-        </w:rPr>
-        <w:t>,</w:t>
-      </w:r>
-      <w:r>
-        <w:rPr>
-          <w:u w:val="single"/>
-          <w:lang w:val="en-US"/>
-        </w:rPr>
-        <w:t>9,12,1</w:t>
-      </w:r>
-      <w:r>
-        <w:rPr>
-          <w:u w:val="single"/>
-          <w:lang w:val="en-US"/>
-        </w:rPr>
-        <w:t>5}</w:t>
+          <w:highlight w:val="yellow"/>
+          <w:u w:val="single"/>
+          <w:lang w:val="en-US"/>
+        </w:rPr>
+        <w:t>Smart node set: {5,7,9,12,15}</w:t>
       </w:r>
       <w:r>
         <w:rPr>
@@ -2907,6 +2786,8 @@
                 <w:lang w:val="en-US"/>
               </w:rPr>
             </w:pPr>
+            <w:bookmarkStart w:id="0" w:name="_GoBack"/>
+            <w:bookmarkEnd w:id="0"/>
             <w:r>
               <w:rPr>
                 <w:lang w:val="en-US"/>
@@ -2932,6 +2813,12 @@
                 <w:lang w:val="en-US"/>
               </w:rPr>
             </w:pPr>
+            <w:r>
+              <w:rPr>
+                <w:lang w:val="en-US"/>
+              </w:rPr>
+              <w:t>1.495</w:t>
+            </w:r>
           </w:p>
         </w:tc>
         <w:tc>
@@ -2945,6 +2832,12 @@
                 <w:lang w:val="en-US"/>
               </w:rPr>
             </w:pPr>
+            <w:r>
+              <w:rPr>
+                <w:lang w:val="en-US"/>
+              </w:rPr>
+              <w:t>1.12</w:t>
+            </w:r>
           </w:p>
         </w:tc>
       </w:tr>
@@ -3116,6 +3009,24 @@
                 <w:lang w:val="en-US"/>
               </w:rPr>
             </w:pPr>
+            <w:r>
+              <w:rPr>
+                <w:lang w:val="en-US"/>
+              </w:rPr>
+              <w:t>(</w:t>
+            </w:r>
+            <w:r>
+              <w:rPr>
+                <w:lang w:val="en-US"/>
+              </w:rPr>
+              <w:t>0,1,2,3</w:t>
+            </w:r>
+            <w:r>
+              <w:rPr>
+                <w:lang w:val="en-US"/>
+              </w:rPr>
+              <w:t>)</w:t>
+            </w:r>
           </w:p>
         </w:tc>
         <w:tc>
@@ -6599,7 +6510,7 @@
 </file>
 
 <file path=word/styles.xml><?xml version="1.0" encoding="utf-8"?>
-<w:styles xmlns:mc="http://schemas.openxmlformats.org/markup-compatibility/2006" xmlns:r="http://schemas.openxmlformats.org/officeDocument/2006/relationships" xmlns:w="http://schemas.openxmlformats.org/wordprocessingml/2006/main" xmlns:w14="http://schemas.microsoft.com/office/word/2010/wordml" xmlns:w15="http://schemas.microsoft.com/office/word/2012/wordml" xmlns:w16cex="http://schemas.microsoft.com/office/word/2018/wordml/cex" xmlns:w16cid="http://schemas.microsoft.com/office/word/2016/wordml/cid" xmlns:w16="http://schemas.microsoft.com/office/word/2018/wordml" xmlns:w16sdtdh="http://schemas.microsoft.com/office/word/2020/wordml/sdtdatahash" xmlns:w16se="http://schemas.microsoft.com/office/word/2015/wordml/symex" mc:Ignorable="w14 w15 w16se w16cid w16 w16cex w16sdtdh">
+<w:styles xmlns:mc="http://schemas.openxmlformats.org/markup-compatibility/2006" xmlns:r="http://schemas.openxmlformats.org/officeDocument/2006/relationships" xmlns:w="http://schemas.openxmlformats.org/wordprocessingml/2006/main" xmlns:w14="http://schemas.microsoft.com/office/word/2010/wordml" xmlns:w15="http://schemas.microsoft.com/office/word/2012/wordml" xmlns:w16cid="http://schemas.microsoft.com/office/word/2016/wordml/cid" xmlns:w16se="http://schemas.microsoft.com/office/word/2015/wordml/symex" mc:Ignorable="w14 w15 w16se w16cid">
   <w:docDefaults>
     <w:rPrDefault>
       <w:rPr>
@@ -6615,7 +6526,7 @@
       </w:pPr>
     </w:pPrDefault>
   </w:docDefaults>
-  <w:latentStyles w:defLockedState="0" w:defUIPriority="99" w:defSemiHidden="0" w:defUnhideWhenUsed="0" w:defQFormat="0" w:count="376">
+  <w:latentStyles w:defLockedState="0" w:defUIPriority="99" w:defSemiHidden="0" w:defUnhideWhenUsed="0" w:defQFormat="0" w:count="375">
     <w:lsdException w:name="Normal" w:uiPriority="0" w:qFormat="1"/>
     <w:lsdException w:name="heading 1" w:uiPriority="9" w:qFormat="1"/>
     <w:lsdException w:name="heading 2" w:semiHidden="1" w:uiPriority="9" w:unhideWhenUsed="1" w:qFormat="1"/>
@@ -6721,6 +6632,7 @@
     <w:lsdException w:name="HTML Sample" w:semiHidden="1" w:unhideWhenUsed="1"/>
     <w:lsdException w:name="HTML Typewriter" w:semiHidden="1" w:unhideWhenUsed="1"/>
     <w:lsdException w:name="HTML Variable" w:semiHidden="1" w:unhideWhenUsed="1"/>
+    <w:lsdException w:name="Normal Table" w:semiHidden="1" w:unhideWhenUsed="1"/>
     <w:lsdException w:name="annotation subject" w:semiHidden="1" w:unhideWhenUsed="1"/>
     <w:lsdException w:name="No List" w:semiHidden="1" w:unhideWhenUsed="1"/>
     <w:lsdException w:name="Outline List 1" w:semiHidden="1" w:unhideWhenUsed="1"/>
@@ -6767,8 +6679,10 @@
     <w:lsdException w:name="Table Subtle 2" w:semiHidden="1" w:unhideWhenUsed="1"/>
     <w:lsdException w:name="Table Web 1" w:semiHidden="1" w:unhideWhenUsed="1"/>
     <w:lsdException w:name="Table Web 2" w:semiHidden="1" w:unhideWhenUsed="1"/>
+    <w:lsdException w:name="Table Web 3" w:semiHidden="1" w:unhideWhenUsed="1"/>
     <w:lsdException w:name="Balloon Text" w:semiHidden="1" w:unhideWhenUsed="1"/>
     <w:lsdException w:name="Table Grid" w:uiPriority="39"/>
+    <w:lsdException w:name="Table Theme" w:semiHidden="1" w:unhideWhenUsed="1"/>
     <w:lsdException w:name="Placeholder Text" w:semiHidden="1"/>
     <w:lsdException w:name="No Spacing" w:uiPriority="1" w:qFormat="1"/>
     <w:lsdException w:name="Light Shading" w:uiPriority="60"/>
@@ -6988,7 +6902,6 @@
     <w:lsdException w:name="Smart Hyperlink" w:semiHidden="1" w:unhideWhenUsed="1"/>
     <w:lsdException w:name="Hashtag" w:semiHidden="1" w:unhideWhenUsed="1"/>
     <w:lsdException w:name="Unresolved Mention" w:semiHidden="1" w:unhideWhenUsed="1"/>
-    <w:lsdException w:name="Smart Link" w:semiHidden="1" w:unhideWhenUsed="1"/>
   </w:latentStyles>
   <w:style w:type="paragraph" w:default="1" w:styleId="Normal">
     <w:name w:val="Normal"/>

</xml_diff>